<commit_message>
Ajuste en primera entrega
</commit_message>
<xml_diff>
--- a/Análisis Detallado del Desafío UdeATunes.docx
+++ b/Análisis Detallado del Desafío UdeATunes.docx
@@ -14,17 +14,8 @@
           <w:b/>
           <w:bCs/>
         </w:rPr>
-        <w:t xml:space="preserve">Análisis Detallado del Desafío </w:t>
-      </w:r>
-      <w:proofErr w:type="spellStart"/>
-      <w:r>
-        <w:rPr>
-          <w:b/>
-          <w:bCs/>
-        </w:rPr>
-        <w:t>UdeATunes</w:t>
-      </w:r>
-      <w:proofErr w:type="spellEnd"/>
+        <w:t>Análisis Detallado del Desafío UdeATunes</w:t>
+      </w:r>
     </w:p>
     <w:p>
       <w:pPr>
@@ -99,7 +90,6 @@
           <w:numId w:val="1"/>
         </w:numPr>
       </w:pPr>
-      <w:proofErr w:type="gramStart"/>
       <w:r>
         <w:rPr>
           <w:b/>
@@ -107,7 +97,6 @@
         </w:rPr>
         <w:t>Datos a manejar</w:t>
       </w:r>
-      <w:proofErr w:type="gramEnd"/>
       <w:r>
         <w:t>: usuarios, artistas, álbumes, canciones, listas de reproducción, mensajes publicitarios</w:t>
       </w:r>
@@ -142,13 +131,8 @@
         <w:t>Entrada</w:t>
       </w:r>
       <w:r>
-        <w:t>: Credenciales de usuario (</w:t>
-      </w:r>
-      <w:proofErr w:type="spellStart"/>
-      <w:r>
-        <w:t>nickname</w:t>
-      </w:r>
-      <w:proofErr w:type="spellEnd"/>
+        <w:t>: Credenciales de usuario (nickname</w:t>
+      </w:r>
       <w:r>
         <w:t xml:space="preserve"> y contraseña</w:t>
       </w:r>
@@ -264,15 +248,7 @@
         </w:numPr>
       </w:pPr>
       <w:r>
-        <w:t>Ruta completa del archivo de audio (con nombre y extensión .</w:t>
-      </w:r>
-      <w:proofErr w:type="spellStart"/>
-      <w:r>
-        <w:t>ogg</w:t>
-      </w:r>
-      <w:proofErr w:type="spellEnd"/>
-      <w:r>
-        <w:t>)</w:t>
+        <w:t>Ruta completa del archivo de audio (con nombre y extensión .ogg)</w:t>
       </w:r>
     </w:p>
     <w:p>
@@ -545,13 +521,8 @@
         </w:numPr>
       </w:pPr>
       <w:r>
-        <w:t xml:space="preserve">Buscar usuario por </w:t>
-      </w:r>
-      <w:proofErr w:type="spellStart"/>
-      <w:r>
-        <w:t>nickname</w:t>
-      </w:r>
-      <w:proofErr w:type="spellEnd"/>
+        <w:t>Buscar usuario por nickname</w:t>
+      </w:r>
     </w:p>
     <w:p>
       <w:pPr>
@@ -1052,98 +1023,118 @@
           <w:bCs/>
         </w:rPr>
       </w:pPr>
-      <w:r>
+    </w:p>
+    <w:p>
+      <w:pPr>
         <w:rPr>
           <w:b/>
           <w:bCs/>
         </w:rPr>
-        <w:t>Créditos de canciones (3 categorías)</w:t>
-      </w:r>
-    </w:p>
-    <w:p>
-      <w:pPr>
-        <w:numPr>
-          <w:ilvl w:val="0"/>
-          <w:numId w:val="16"/>
-        </w:numPr>
-      </w:pPr>
-      <w:r>
+      </w:pPr>
+    </w:p>
+    <w:p>
+      <w:pPr>
         <w:rPr>
           <w:b/>
           <w:bCs/>
         </w:rPr>
-        <w:t>Productores</w:t>
-      </w:r>
-      <w:r>
-        <w:t>: nombres, apellidos, código afiliación (10 caracteres alfanuméricos)</w:t>
-      </w:r>
-    </w:p>
-    <w:p>
-      <w:pPr>
-        <w:numPr>
-          <w:ilvl w:val="0"/>
-          <w:numId w:val="16"/>
-        </w:numPr>
-      </w:pPr>
-      <w:r>
+      </w:pPr>
+    </w:p>
+    <w:p>
+      <w:pPr>
         <w:rPr>
           <w:b/>
           <w:bCs/>
         </w:rPr>
-        <w:t>Músicos</w:t>
-      </w:r>
-      <w:r>
-        <w:t>: nombres, apellidos, código afiliación (10 caracteres alfanuméricos)</w:t>
-      </w:r>
-    </w:p>
-    <w:p>
-      <w:pPr>
-        <w:numPr>
-          <w:ilvl w:val="0"/>
-          <w:numId w:val="16"/>
-        </w:numPr>
-      </w:pPr>
-      <w:r>
+      </w:pPr>
+    </w:p>
+    <w:p>
+      <w:pPr>
         <w:rPr>
           <w:b/>
           <w:bCs/>
         </w:rPr>
-        <w:t>Compositores</w:t>
-      </w:r>
-      <w:r>
-        <w:t>: nombres, apellidos, código afiliación (10 caracteres alfanuméricos)</w:t>
-      </w:r>
-    </w:p>
-    <w:p>
-      <w:pPr>
-        <w:numPr>
-          <w:ilvl w:val="0"/>
-          <w:numId w:val="16"/>
-        </w:numPr>
-      </w:pPr>
-      <w:r>
+      </w:pPr>
+    </w:p>
+    <w:p>
+      <w:pPr>
         <w:rPr>
           <w:b/>
           <w:bCs/>
         </w:rPr>
-        <w:t>Propósito</w:t>
-      </w:r>
-      <w:r>
-        <w:t>: Calcular regalías futuras según derecho de autor</w:t>
-      </w:r>
-    </w:p>
-    <w:p>
-      <w:pPr>
-        <w:numPr>
-          <w:ilvl w:val="0"/>
-          <w:numId w:val="20"/>
-        </w:numPr>
-      </w:pPr>
-      <w:r>
-        <w:t>completo</w:t>
-      </w:r>
-    </w:p>
-    <w:p/>
+      </w:pPr>
+    </w:p>
+    <w:p>
+      <w:pPr>
+        <w:rPr>
+          <w:b/>
+          <w:bCs/>
+        </w:rPr>
+      </w:pPr>
+    </w:p>
+    <w:p>
+      <w:pPr>
+        <w:rPr>
+          <w:b/>
+          <w:bCs/>
+        </w:rPr>
+      </w:pPr>
+    </w:p>
+    <w:p>
+      <w:pPr>
+        <w:rPr>
+          <w:b/>
+          <w:bCs/>
+        </w:rPr>
+      </w:pPr>
+      <w:r>
+        <w:rPr>
+          <w:b/>
+          <w:bCs/>
+        </w:rPr>
+        <w:lastRenderedPageBreak/>
+        <w:t>Diagrama de clases</w:t>
+      </w:r>
+    </w:p>
+    <w:p>
+      <w:r>
+        <w:drawing>
+          <wp:inline distT="0" distB="0" distL="0" distR="0" wp14:anchorId="093EBE54" wp14:editId="145A3177">
+            <wp:extent cx="5612130" cy="4124325"/>
+            <wp:effectExtent l="0" t="0" r="7620" b="9525"/>
+            <wp:docPr id="284763720" name="Imagen 1" descr="Diagrama, Esquemático&#10;&#10;El contenido generado por IA puede ser incorrecto."/>
+            <wp:cNvGraphicFramePr>
+              <a:graphicFrameLocks xmlns:a="http://schemas.openxmlformats.org/drawingml/2006/main" noChangeAspect="1"/>
+            </wp:cNvGraphicFramePr>
+            <a:graphic xmlns:a="http://schemas.openxmlformats.org/drawingml/2006/main">
+              <a:graphicData uri="http://schemas.openxmlformats.org/drawingml/2006/picture">
+                <pic:pic xmlns:pic="http://schemas.openxmlformats.org/drawingml/2006/picture">
+                  <pic:nvPicPr>
+                    <pic:cNvPr id="284763720" name="Imagen 1" descr="Diagrama, Esquemático&#10;&#10;El contenido generado por IA puede ser incorrecto."/>
+                    <pic:cNvPicPr/>
+                  </pic:nvPicPr>
+                  <pic:blipFill>
+                    <a:blip r:embed="rId5"/>
+                    <a:stretch>
+                      <a:fillRect/>
+                    </a:stretch>
+                  </pic:blipFill>
+                  <pic:spPr>
+                    <a:xfrm>
+                      <a:off x="0" y="0"/>
+                      <a:ext cx="5612130" cy="4124325"/>
+                    </a:xfrm>
+                    <a:prstGeom prst="rect">
+                      <a:avLst/>
+                    </a:prstGeom>
+                  </pic:spPr>
+                </pic:pic>
+              </a:graphicData>
+            </a:graphic>
+          </wp:inline>
+        </w:drawing>
+      </w:r>
+    </w:p>
     <w:sectPr>
       <w:pgSz w:w="12240" w:h="15840"/>
       <w:pgMar w:top="1417" w:right="1701" w:bottom="1417" w:left="1701" w:header="708" w:footer="708" w:gutter="0"/>

</xml_diff>